<commit_message>
Adding DN revisions on body size and citations
</commit_message>
<xml_diff>
--- a/MS/JEB/Rev_1/Reviewer_Responses.docx
+++ b/MS/JEB/Rev_1/Reviewer_Responses.docx
@@ -5821,16 +5821,7 @@
           <w:iCs/>
           <w:color w:val="4472C4" w:themeColor="accent1"/>
         </w:rPr>
-        <w:t xml:space="preserve"> </w:t>
-      </w:r>
-      <w:r>
-        <w:rPr>
-          <w:rFonts w:ascii="Calibri" w:hAnsi="Calibri" w:cs="Calibri"/>
-          <w:i/>
-          <w:iCs/>
-          <w:color w:val="4472C4" w:themeColor="accent1"/>
-        </w:rPr>
-        <w:t>from metabolism experiment</w:t>
+        <w:t xml:space="preserve"> from metabolism experiment</w:t>
       </w:r>
       <w:r>
         <w:rPr>
@@ -11960,8 +11951,9 @@
           <w:color w:val="4472C4" w:themeColor="accent1"/>
           <w:lang w:val="en-US"/>
         </w:rPr>
-        <w:t xml:space="preserve"> = 0.04; Table 3). </w:t>
-      </w:r>
+        <w:t xml:space="preserve"> = 0.04; Table 3). The mass scaling relationship of metabolism was more like </w:t>
+      </w:r>
+      <w:proofErr w:type="spellStart"/>
       <w:r>
         <w:rPr>
           <w:rFonts w:ascii="Calibri" w:hAnsi="Calibri" w:cs="Calibri"/>
@@ -11970,8 +11962,9 @@
           <w:color w:val="4472C4" w:themeColor="accent1"/>
           <w:lang w:val="en-US"/>
         </w:rPr>
-        <w:t>T</w:t>
-      </w:r>
+        <w:t>ZZmales</w:t>
+      </w:r>
+      <w:proofErr w:type="spellEnd"/>
       <w:r>
         <w:rPr>
           <w:rFonts w:ascii="Calibri" w:hAnsi="Calibri" w:cs="Calibri"/>
@@ -11980,9 +11973,9 @@
           <w:color w:val="4472C4" w:themeColor="accent1"/>
           <w:lang w:val="en-US"/>
         </w:rPr>
-        <w:t xml:space="preserve">he mass scaling relationship of metabolism was more like </w:t>
-      </w:r>
-      <w:proofErr w:type="spellStart"/>
+        <w:t xml:space="preserve"> than ZW females (Fig. 2D; Table S3). </w:t>
+      </w:r>
+      <w:proofErr w:type="gramStart"/>
       <w:r>
         <w:rPr>
           <w:rFonts w:ascii="Calibri" w:hAnsi="Calibri" w:cs="Calibri"/>
@@ -11991,9 +11984,9 @@
           <w:color w:val="4472C4" w:themeColor="accent1"/>
           <w:lang w:val="en-US"/>
         </w:rPr>
-        <w:t>ZZmales</w:t>
-      </w:r>
-      <w:proofErr w:type="spellEnd"/>
+        <w:t>As a consequence</w:t>
+      </w:r>
+      <w:proofErr w:type="gramEnd"/>
       <w:r>
         <w:rPr>
           <w:rFonts w:ascii="Calibri" w:hAnsi="Calibri" w:cs="Calibri"/>
@@ -12002,37 +11995,7 @@
           <w:color w:val="4472C4" w:themeColor="accent1"/>
           <w:lang w:val="en-US"/>
         </w:rPr>
-        <w:t xml:space="preserve"> than ZW females (Fig. 2D)</w:t>
-      </w:r>
-      <w:r>
-        <w:rPr>
-          <w:rFonts w:ascii="Calibri" w:hAnsi="Calibri" w:cs="Calibri"/>
-          <w:i/>
-          <w:iCs/>
-          <w:color w:val="4472C4" w:themeColor="accent1"/>
-          <w:lang w:val="en-US"/>
-        </w:rPr>
-        <w:t>, indicating that a</w:t>
-      </w:r>
-      <w:r>
-        <w:rPr>
-          <w:rFonts w:ascii="Calibri" w:hAnsi="Calibri" w:cs="Calibri"/>
-          <w:i/>
-          <w:iCs/>
-          <w:color w:val="4472C4" w:themeColor="accent1"/>
-          <w:lang w:val="en-US"/>
-        </w:rPr>
-        <w:t xml:space="preserve">s </w:t>
-      </w:r>
-      <w:r>
-        <w:rPr>
-          <w:rFonts w:ascii="Calibri" w:hAnsi="Calibri" w:cs="Calibri"/>
-          <w:i/>
-          <w:iCs/>
-          <w:color w:val="4472C4" w:themeColor="accent1"/>
-          <w:lang w:val="en-US"/>
-        </w:rPr>
-        <w:t>female</w:t>
+        <w:t>, large female</w:t>
       </w:r>
       <m:oMath>
         <m:sSub>
@@ -12077,73 +12040,7 @@
           <w:color w:val="4472C4" w:themeColor="accent1"/>
           <w:lang w:val="en-US"/>
         </w:rPr>
-        <w:t xml:space="preserve"> ZZ got larger</w:t>
-      </w:r>
-      <w:r>
-        <w:rPr>
-          <w:rFonts w:ascii="Calibri" w:hAnsi="Calibri" w:cs="Calibri"/>
-          <w:i/>
-          <w:iCs/>
-          <w:color w:val="4472C4" w:themeColor="accent1"/>
-          <w:lang w:val="en-US"/>
-        </w:rPr>
-        <w:t xml:space="preserve"> metabolism was much higher compared to a</w:t>
-      </w:r>
-      <w:r>
-        <w:rPr>
-          <w:rFonts w:ascii="Calibri" w:hAnsi="Calibri" w:cs="Calibri"/>
-          <w:i/>
-          <w:iCs/>
-          <w:color w:val="4472C4" w:themeColor="accent1"/>
-          <w:lang w:val="en-US"/>
-        </w:rPr>
-        <w:t>s female</w:t>
-      </w:r>
-      <m:oMath>
-        <m:sSub>
-          <m:sSubPr>
-            <m:ctrlPr>
-              <w:rPr>
-                <w:rFonts w:ascii="Cambria Math" w:hAnsi="Cambria Math" w:cs="Calibri"/>
-                <w:i/>
-                <w:iCs/>
-                <w:color w:val="4472C4" w:themeColor="accent1"/>
-                <w:lang w:val="en-US"/>
-              </w:rPr>
-            </m:ctrlPr>
-          </m:sSubPr>
-          <m:e>
-            <m:r>
-              <w:rPr>
-                <w:rFonts w:ascii="Cambria Math" w:hAnsi="Cambria Math" w:cs="Calibri"/>
-                <w:color w:val="4472C4" w:themeColor="accent1"/>
-                <w:lang w:val="en-US"/>
-              </w:rPr>
-              <m:t>​</m:t>
-            </m:r>
-          </m:e>
-          <m:sub/>
-        </m:sSub>
-      </m:oMath>
-      <w:r>
-        <w:rPr>
-          <w:rFonts w:ascii="Calibri" w:hAnsi="Calibri" w:cs="Calibri"/>
-          <w:i/>
-          <w:iCs/>
-          <w:color w:val="4472C4" w:themeColor="accent1"/>
-          <w:lang w:val="en-US"/>
-        </w:rPr>
-        <w:t xml:space="preserve"> Z</w:t>
-      </w:r>
-      <w:r>
-        <w:rPr>
-          <w:rFonts w:ascii="Calibri" w:hAnsi="Calibri" w:cs="Calibri"/>
-          <w:i/>
-          <w:iCs/>
-          <w:color w:val="4472C4" w:themeColor="accent1"/>
-          <w:lang w:val="en-US"/>
-        </w:rPr>
-        <w:t xml:space="preserve">W of comparable size </w:t>
+        <w:t xml:space="preserve"> ZZ have significantly lower metabolism compared to female ZW of comparable size (see Figure 2D; Table S3).</w:t>
       </w:r>
       <w:r>
         <w:rPr>
@@ -13024,7 +12921,150 @@
           <w:iCs/>
           <w:color w:val="4472C4" w:themeColor="accent1"/>
         </w:rPr>
-        <w:t>Locations that experience stochastic fluctuations in resource availability may allow female</w:t>
+        <w:t xml:space="preserve">Interestingly, we also found little evidence that in early life stages metabolic rate differed between sex concordant and </w:t>
+      </w:r>
+      <w:proofErr w:type="gramStart"/>
+      <w:r>
+        <w:rPr>
+          <w:rFonts w:ascii="Calibri" w:hAnsi="Calibri" w:cs="Calibri"/>
+          <w:i/>
+          <w:iCs/>
+          <w:color w:val="4472C4" w:themeColor="accent1"/>
+        </w:rPr>
+        <w:t>sex-reversed</w:t>
+      </w:r>
+      <w:proofErr w:type="gramEnd"/>
+      <w:r>
+        <w:rPr>
+          <w:rFonts w:ascii="Calibri" w:hAnsi="Calibri" w:cs="Calibri"/>
+          <w:i/>
+          <w:iCs/>
+          <w:color w:val="4472C4" w:themeColor="accent1"/>
+        </w:rPr>
+        <w:t xml:space="preserve"> Pogona, expect when comparing the largest individuals born. Among the largest hatchlings, sex reversed animals had lower metabolic rate compared to concordant sex lizards of comparable size (Figure 2D). Given that mortality and selection on body size is often strongest early in life for many reptiles (</w:t>
+      </w:r>
+      <w:proofErr w:type="spellStart"/>
+      <w:r>
+        <w:rPr>
+          <w:rFonts w:ascii="Calibri" w:hAnsi="Calibri" w:cs="Calibri"/>
+          <w:i/>
+          <w:iCs/>
+          <w:color w:val="4472C4" w:themeColor="accent1"/>
+        </w:rPr>
+        <w:t>Sinervo</w:t>
+      </w:r>
+      <w:proofErr w:type="spellEnd"/>
+      <w:r>
+        <w:rPr>
+          <w:rFonts w:ascii="Calibri" w:hAnsi="Calibri" w:cs="Calibri"/>
+          <w:i/>
+          <w:iCs/>
+          <w:color w:val="4472C4" w:themeColor="accent1"/>
+        </w:rPr>
+        <w:t xml:space="preserve"> et al.,1992; Warner &amp; Andrews, 2002) energetic differences could help to explain the changes in </w:t>
+      </w:r>
+      <w:r>
+        <w:rPr>
+          <w:rFonts w:ascii="Calibri" w:hAnsi="Calibri" w:cs="Calibri"/>
+          <w:i/>
+          <w:iCs/>
+          <w:color w:val="4472C4" w:themeColor="accent1"/>
+        </w:rPr>
+        <w:lastRenderedPageBreak/>
+        <w:t xml:space="preserve">the frequency of sex-reversal in Pogona. The higher survival of larger hatchlings, combined with lower metabolism of sex-reversed females, may impact differences in energy allocation to reproduction or survival of these individuals in the wild. Such differences may be magnified by the unpredictable resource pulses (high rainfall events/high productivity vs. drought/low productivity) in arid or semi-arid environments that are known to shape many demographic processes for other species </w:t>
+      </w:r>
+      <w:sdt>
+        <w:sdtPr>
+          <w:rPr>
+            <w:rFonts w:ascii="Calibri" w:hAnsi="Calibri" w:cs="Calibri"/>
+            <w:i/>
+            <w:iCs/>
+            <w:color w:val="4472C4" w:themeColor="accent1"/>
+            <w:vertAlign w:val="superscript"/>
+          </w:rPr>
+          <w:tag w:val="MENDELEY_CITATION_v3_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"/>
+          <w:id w:val="1921601913"/>
+          <w:placeholder>
+            <w:docPart w:val="59B559E9567A504EB3B4BD4ED4ABA6B7"/>
+          </w:placeholder>
+        </w:sdtPr>
+        <w:sdtContent>
+          <w:r>
+            <w:rPr>
+              <w:rFonts w:ascii="Calibri" w:hAnsi="Calibri" w:cs="Calibri"/>
+              <w:i/>
+              <w:iCs/>
+              <w:color w:val="4472C4" w:themeColor="accent1"/>
+            </w:rPr>
+            <w:t xml:space="preserve">(Kwok et al., 2016; </w:t>
+          </w:r>
+          <w:proofErr w:type="spellStart"/>
+          <w:r>
+            <w:rPr>
+              <w:rFonts w:ascii="Calibri" w:hAnsi="Calibri" w:cs="Calibri"/>
+              <w:i/>
+              <w:iCs/>
+              <w:color w:val="4472C4" w:themeColor="accent1"/>
+            </w:rPr>
+            <w:t>Letnic</w:t>
+          </w:r>
+          <w:proofErr w:type="spellEnd"/>
+          <w:r>
+            <w:rPr>
+              <w:rFonts w:ascii="Calibri" w:hAnsi="Calibri" w:cs="Calibri"/>
+              <w:i/>
+              <w:iCs/>
+              <w:color w:val="4472C4" w:themeColor="accent1"/>
+            </w:rPr>
+            <w:t xml:space="preserve"> &amp; Dickman, 2010; Noy-Meir, 1973)</w:t>
+          </w:r>
+          <w:r>
+            <w:rPr>
+              <w:rFonts w:ascii="Calibri" w:hAnsi="Calibri" w:cs="Calibri"/>
+              <w:i/>
+              <w:iCs/>
+              <w:color w:val="4472C4" w:themeColor="accent1"/>
+              <w:vertAlign w:val="superscript"/>
+            </w:rPr>
+            <w:t xml:space="preserve"> </w:t>
+          </w:r>
+          <w:sdt>
+            <w:sdtPr>
+              <w:rPr>
+                <w:rFonts w:ascii="Calibri" w:hAnsi="Calibri" w:cs="Calibri"/>
+                <w:i/>
+                <w:iCs/>
+                <w:color w:val="4472C4" w:themeColor="accent1"/>
+                <w:vertAlign w:val="superscript"/>
+              </w:rPr>
+              <w:tag w:val="MENDELEY_CITATION_v3_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"/>
+              <w:id w:val="1489519682"/>
+              <w:placeholder>
+                <w:docPart w:val="AB90298773B96C439B955C2B80816AC2"/>
+              </w:placeholder>
+            </w:sdtPr>
+            <w:sdtContent>
+              <w:r>
+                <w:rPr>
+                  <w:rFonts w:ascii="Calibri" w:hAnsi="Calibri" w:cs="Calibri"/>
+                  <w:i/>
+                  <w:iCs/>
+                  <w:color w:val="4472C4" w:themeColor="accent1"/>
+                </w:rPr>
+                <w:t>(Bradshaw, 1997; Congdon, 1989; Kearney &amp; Porter, 2004)</w:t>
+              </w:r>
+            </w:sdtContent>
+          </w:sdt>
+        </w:sdtContent>
+      </w:sdt>
+      <w:r>
+        <w:rPr>
+          <w:rFonts w:ascii="Calibri" w:hAnsi="Calibri" w:cs="Calibri"/>
+          <w:i/>
+          <w:iCs/>
+          <w:color w:val="4472C4" w:themeColor="accent1"/>
+        </w:rPr>
+        <w:t>. Locations that experience stochastic fluctuations in resource availability may allow female</w:t>
       </w:r>
       <w:r>
         <w:rPr>
@@ -13043,7 +13083,7 @@
           <w:iCs/>
           <w:color w:val="4472C4" w:themeColor="accent1"/>
         </w:rPr>
-        <w:t xml:space="preserve">ZZ to persist in low but subtle frequencies </w:t>
+        <w:t xml:space="preserve">ZZ to persist in low frequencies </w:t>
       </w:r>
       <w:sdt>
         <w:sdtPr>
@@ -13055,9 +13095,9 @@
             <w:vertAlign w:val="superscript"/>
           </w:rPr>
           <w:tag w:val="MENDELEY_CITATION_v3_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"/>
-          <w:id w:val="-1356650702"/>
+          <w:id w:val="-444546477"/>
           <w:placeholder>
-            <w:docPart w:val="F7E0650ADC2A844A8E4C4CAE29A69960"/>
+            <w:docPart w:val="59B559E9567A504EB3B4BD4ED4ABA6B7"/>
           </w:placeholder>
         </w:sdtPr>
         <w:sdtContent>
@@ -13119,54 +13159,7 @@
           <w:iCs/>
           <w:color w:val="4472C4" w:themeColor="accent1"/>
         </w:rPr>
-        <w:t xml:space="preserve"> if the</w:t>
-      </w:r>
-      <w:r>
-        <w:rPr>
-          <w:rFonts w:ascii="Calibri" w:hAnsi="Calibri" w:cs="Calibri"/>
-          <w:i/>
-          <w:iCs/>
-          <w:color w:val="4472C4" w:themeColor="accent1"/>
-        </w:rPr>
-        <w:t xml:space="preserve"> </w:t>
-      </w:r>
-      <w:r>
-        <w:rPr>
-          <w:rFonts w:ascii="Calibri" w:hAnsi="Calibri" w:cs="Calibri"/>
-          <w:i/>
-          <w:iCs/>
-          <w:color w:val="4472C4" w:themeColor="accent1"/>
-        </w:rPr>
-        <w:t>mass-specific metabolic rate patterns continue between female</w:t>
-      </w:r>
-      <w:r>
-        <w:rPr>
-          <w:rFonts w:ascii="Calibri" w:hAnsi="Calibri" w:cs="Calibri"/>
-          <w:i/>
-          <w:iCs/>
-          <w:color w:val="4472C4" w:themeColor="accent1"/>
-          <w:vertAlign w:val="subscript"/>
-        </w:rPr>
-        <w:t xml:space="preserve">SR </w:t>
-      </w:r>
-      <w:r>
-        <w:rPr>
-          <w:rFonts w:ascii="Calibri" w:hAnsi="Calibri" w:cs="Calibri"/>
-          <w:i/>
-          <w:iCs/>
-          <w:color w:val="4472C4" w:themeColor="accent1"/>
-        </w:rPr>
-        <w:t xml:space="preserve">ZZ and ZW individuals as they grow larger (Figure 2D; Table S3). Further attention is needed to investigate how the availability of resources influences the development of life history characteristics in different </w:t>
-      </w:r>
-      <w:r>
-        <w:rPr>
-          <w:rFonts w:ascii="Calibri" w:hAnsi="Calibri" w:cs="Calibri"/>
-          <w:i/>
-          <w:iCs/>
-          <w:color w:val="4472C4" w:themeColor="accent1"/>
-        </w:rPr>
-        <w:lastRenderedPageBreak/>
-        <w:t>sexes and how these responses are connected to the occurrence of sex reversal in natural environments</w:t>
+        <w:t>. Future work testing this hypothesis in wild populations will be potentially fruitful in helping to understand the occurrence of sex-reversal in Pogona</w:t>
       </w:r>
       <w:r>
         <w:rPr>
@@ -13866,7 +13859,7 @@
     </w:docPart>
     <w:docPart>
       <w:docPartPr>
-        <w:name w:val="F7E0650ADC2A844A8E4C4CAE29A69960"/>
+        <w:name w:val="59B559E9567A504EB3B4BD4ED4ABA6B7"/>
         <w:category>
           <w:name w:val="General"/>
           <w:gallery w:val="placeholder"/>
@@ -13877,12 +13870,41 @@
         <w:behaviors>
           <w:behavior w:val="content"/>
         </w:behaviors>
-        <w:guid w:val="{0D60DB74-7FBD-3144-98F3-3922E4DCDBA3}"/>
+        <w:guid w:val="{0A358528-C311-F841-8BC6-4AEF6A92B8F6}"/>
       </w:docPartPr>
       <w:docPartBody>
         <w:p>
           <w:pPr>
-            <w:pStyle w:val="F7E0650ADC2A844A8E4C4CAE29A69960"/>
+            <w:pStyle w:val="59B559E9567A504EB3B4BD4ED4ABA6B7"/>
+          </w:pPr>
+          <w:r>
+            <w:rPr>
+              <w:rStyle w:val="PlaceholderText"/>
+            </w:rPr>
+            <w:t>Click or tap here to enter text.</w:t>
+          </w:r>
+        </w:p>
+      </w:docPartBody>
+    </w:docPart>
+    <w:docPart>
+      <w:docPartPr>
+        <w:name w:val="AB90298773B96C439B955C2B80816AC2"/>
+        <w:category>
+          <w:name w:val="General"/>
+          <w:gallery w:val="placeholder"/>
+        </w:category>
+        <w:types>
+          <w:type w:val="bbPlcHdr"/>
+        </w:types>
+        <w:behaviors>
+          <w:behavior w:val="content"/>
+        </w:behaviors>
+        <w:guid w:val="{E38A4573-C7CF-3946-80DF-021B6262CCB7}"/>
+      </w:docPartPr>
+      <w:docPartBody>
+        <w:p>
+          <w:pPr>
+            <w:pStyle w:val="AB90298773B96C439B955C2B80816AC2"/>
           </w:pPr>
           <w:r>
             <w:rPr>
@@ -13969,6 +13991,7 @@
     <w:rsid w:val="001A776B"/>
     <w:rsid w:val="00244B3F"/>
     <w:rsid w:val="002C776D"/>
+    <w:rsid w:val="003A66FC"/>
     <w:rsid w:val="003E144C"/>
     <w:rsid w:val="00425B31"/>
     <w:rsid w:val="004D2416"/>
@@ -13976,6 +13999,7 @@
     <w:rsid w:val="00521958"/>
     <w:rsid w:val="00603FD8"/>
     <w:rsid w:val="00682918"/>
+    <w:rsid w:val="006867B8"/>
     <w:rsid w:val="006A3F5C"/>
     <w:rsid w:val="006F62E7"/>
     <w:rsid w:val="00751185"/>
@@ -14435,7 +14459,7 @@
     <w:basedOn w:val="DefaultParagraphFont"/>
     <w:uiPriority w:val="99"/>
     <w:semiHidden/>
-    <w:rsid w:val="003E144C"/>
+    <w:rsid w:val="006867B8"/>
     <w:rPr>
       <w:color w:val="808080"/>
     </w:rPr>
@@ -14444,21 +14468,29 @@
     <w:name w:val="DAC75121EA0F73478F6EB324BB79914A"/>
     <w:rsid w:val="002C776D"/>
   </w:style>
-  <w:style w:type="paragraph" w:customStyle="1" w:styleId="610C1AF482FF7B40B2355D0FB0C88185">
-    <w:name w:val="610C1AF482FF7B40B2355D0FB0C88185"/>
-    <w:rsid w:val="002C776D"/>
+  <w:style w:type="paragraph" w:customStyle="1" w:styleId="B4E60838A9698C45A4EE4CD0D4D78D76">
+    <w:name w:val="B4E60838A9698C45A4EE4CD0D4D78D76"/>
+    <w:rsid w:val="006867B8"/>
   </w:style>
   <w:style w:type="paragraph" w:customStyle="1" w:styleId="38308D5B8D9F7D41B10A7EE03A77CD63">
     <w:name w:val="38308D5B8D9F7D41B10A7EE03A77CD63"/>
     <w:rsid w:val="00DF157E"/>
   </w:style>
-  <w:style w:type="paragraph" w:customStyle="1" w:styleId="F80491BEF17B324CAFAD1957FC1E542D">
-    <w:name w:val="F80491BEF17B324CAFAD1957FC1E542D"/>
-    <w:rsid w:val="003E144C"/>
+  <w:style w:type="paragraph" w:customStyle="1" w:styleId="8C18421B2452484E8AB10752FAB087C0">
+    <w:name w:val="8C18421B2452484E8AB10752FAB087C0"/>
+    <w:rsid w:val="006867B8"/>
   </w:style>
   <w:style w:type="paragraph" w:customStyle="1" w:styleId="F7E0650ADC2A844A8E4C4CAE29A69960">
     <w:name w:val="F7E0650ADC2A844A8E4C4CAE29A69960"/>
     <w:rsid w:val="003E144C"/>
+  </w:style>
+  <w:style w:type="paragraph" w:customStyle="1" w:styleId="59B559E9567A504EB3B4BD4ED4ABA6B7">
+    <w:name w:val="59B559E9567A504EB3B4BD4ED4ABA6B7"/>
+    <w:rsid w:val="006867B8"/>
+  </w:style>
+  <w:style w:type="paragraph" w:customStyle="1" w:styleId="AB90298773B96C439B955C2B80816AC2">
+    <w:name w:val="AB90298773B96C439B955C2B80816AC2"/>
+    <w:rsid w:val="006867B8"/>
   </w:style>
 </w:styles>
 </file>

</xml_diff>

<commit_message>
Moving around figures and tables in supplementary and main MS
</commit_message>
<xml_diff>
--- a/MS/JEB/Rev_1/Reviewer_Responses.docx
+++ b/MS/JEB/Rev_1/Reviewer_Responses.docx
@@ -877,28 +877,7 @@
           <w:rFonts w:ascii="Calibri" w:hAnsi="Calibri" w:cs="Calibri"/>
           <w:color w:val="4472C4" w:themeColor="accent1"/>
         </w:rPr>
-        <w:t xml:space="preserve"> we agree with your suggestion of a rewrite of the discussion, and </w:t>
-      </w:r>
-      <w:r>
-        <w:rPr>
-          <w:rFonts w:ascii="Calibri" w:hAnsi="Calibri" w:cs="Calibri"/>
-          <w:color w:val="4472C4" w:themeColor="accent1"/>
-        </w:rPr>
-        <w:t xml:space="preserve">we have provided </w:t>
-      </w:r>
-      <w:r>
-        <w:rPr>
-          <w:rFonts w:ascii="Calibri" w:hAnsi="Calibri" w:cs="Calibri"/>
-          <w:color w:val="4472C4" w:themeColor="accent1"/>
-        </w:rPr>
-        <w:t xml:space="preserve">a pdf of </w:t>
-      </w:r>
-      <w:r>
-        <w:rPr>
-          <w:rFonts w:ascii="Calibri" w:hAnsi="Calibri" w:cs="Calibri"/>
-          <w:color w:val="4472C4" w:themeColor="accent1"/>
-        </w:rPr>
-        <w:t>track-changed</w:t>
+        <w:t xml:space="preserve"> we agree with your suggestion of a rewrite of the discussion, and we have provided a pdf of track-changed</w:t>
       </w:r>
       <w:r>
         <w:rPr>
@@ -912,21 +891,7 @@
           <w:rFonts w:ascii="Calibri" w:hAnsi="Calibri" w:cs="Calibri"/>
           <w:color w:val="4472C4" w:themeColor="accent1"/>
         </w:rPr>
-        <w:t xml:space="preserve"> of </w:t>
-      </w:r>
-      <w:r>
-        <w:rPr>
-          <w:rFonts w:ascii="Calibri" w:hAnsi="Calibri" w:cs="Calibri"/>
-          <w:color w:val="4472C4" w:themeColor="accent1"/>
-        </w:rPr>
-        <w:t>both the main</w:t>
-      </w:r>
-      <w:r>
-        <w:rPr>
-          <w:rFonts w:ascii="Calibri" w:hAnsi="Calibri" w:cs="Calibri"/>
-          <w:color w:val="4472C4" w:themeColor="accent1"/>
-        </w:rPr>
-        <w:t xml:space="preserve"> manuscript and supplementary information</w:t>
+        <w:t xml:space="preserve"> of both the main manuscript and supplementary information</w:t>
       </w:r>
       <w:r>
         <w:rPr>
@@ -940,14 +905,7 @@
           <w:rFonts w:ascii="Calibri" w:hAnsi="Calibri" w:cs="Calibri"/>
           <w:color w:val="4472C4" w:themeColor="accent1"/>
         </w:rPr>
-        <w:t xml:space="preserve">so that you can see where changes have been made. </w:t>
-      </w:r>
-      <w:r>
-        <w:rPr>
-          <w:rFonts w:ascii="Calibri" w:hAnsi="Calibri" w:cs="Calibri"/>
-          <w:color w:val="4472C4" w:themeColor="accent1"/>
-        </w:rPr>
-        <w:t>Specifically, we</w:t>
+        <w:t>so that you can see where changes have been made. Specifically, we</w:t>
       </w:r>
       <w:r>
         <w:rPr>
@@ -8619,7 +8577,21 @@
           <w:rFonts w:ascii="Calibri" w:hAnsi="Calibri" w:cs="Calibri"/>
           <w:color w:val="4472C4" w:themeColor="accent1"/>
         </w:rPr>
-        <w:t xml:space="preserve">see Table S7 </w:t>
+        <w:t xml:space="preserve">see Table </w:t>
+      </w:r>
+      <w:r>
+        <w:rPr>
+          <w:rFonts w:ascii="Calibri" w:hAnsi="Calibri" w:cs="Calibri"/>
+          <w:color w:val="4472C4" w:themeColor="accent1"/>
+        </w:rPr>
+        <w:t>5</w:t>
+      </w:r>
+      <w:r>
+        <w:rPr>
+          <w:rFonts w:ascii="Calibri" w:hAnsi="Calibri" w:cs="Calibri"/>
+          <w:color w:val="4472C4" w:themeColor="accent1"/>
+        </w:rPr>
+        <w:t xml:space="preserve"> </w:t>
       </w:r>
       <w:r>
         <w:rPr>
@@ -8630,7 +8602,18 @@
           <w:iCs/>
           <w:color w:val="4472C4" w:themeColor="accent1"/>
         </w:rPr>
-        <w:t>in supplementary</w:t>
+        <w:t xml:space="preserve">in </w:t>
+      </w:r>
+      <w:r>
+        <w:rPr>
+          <w:rFonts w:ascii="Calibri" w:hAnsi="Calibri" w:cs="Calibri"/>
+          <w:b/>
+          <w:bCs/>
+          <w:i/>
+          <w:iCs/>
+          <w:color w:val="4472C4" w:themeColor="accent1"/>
+        </w:rPr>
+        <w:t>manuscript</w:t>
       </w:r>
       <w:r>
         <w:rPr>
@@ -12144,7 +12127,27 @@
           <w:color w:val="4472C4" w:themeColor="accent1"/>
           <w:lang w:val="en-US"/>
         </w:rPr>
-        <w:t xml:space="preserve"> than ZW females (Fig. 2D; Table S3)</w:t>
+        <w:t xml:space="preserve"> than ZW females (Fig. 2D; Table </w:t>
+      </w:r>
+      <w:r>
+        <w:rPr>
+          <w:rFonts w:ascii="Calibri" w:hAnsi="Calibri" w:cs="Calibri"/>
+          <w:i/>
+          <w:iCs/>
+          <w:color w:val="4472C4" w:themeColor="accent1"/>
+          <w:lang w:val="en-US"/>
+        </w:rPr>
+        <w:t>4</w:t>
+      </w:r>
+      <w:r>
+        <w:rPr>
+          <w:rFonts w:ascii="Calibri" w:hAnsi="Calibri" w:cs="Calibri"/>
+          <w:i/>
+          <w:iCs/>
+          <w:color w:val="4472C4" w:themeColor="accent1"/>
+          <w:lang w:val="en-US"/>
+        </w:rPr>
+        <w:t>)</w:t>
       </w:r>
       <w:r>
         <w:rPr>
@@ -13743,6 +13746,7 @@
   <w:style w:type="character" w:default="1" w:styleId="DefaultParagraphFont">
     <w:name w:val="Default Paragraph Font"/>
     <w:uiPriority w:val="1"/>
+    <w:semiHidden/>
     <w:unhideWhenUsed/>
   </w:style>
   <w:style w:type="table" w:default="1" w:styleId="TableNormal">
@@ -14130,10 +14134,12 @@
     <w:rsid w:val="00050BFC"/>
     <w:rsid w:val="001A776B"/>
     <w:rsid w:val="00244B3F"/>
+    <w:rsid w:val="0027327B"/>
     <w:rsid w:val="002C776D"/>
     <w:rsid w:val="003A66FC"/>
     <w:rsid w:val="003E144C"/>
     <w:rsid w:val="00425B31"/>
+    <w:rsid w:val="004D1888"/>
     <w:rsid w:val="004D2416"/>
     <w:rsid w:val="004F0F58"/>
     <w:rsid w:val="00521958"/>
@@ -14605,22 +14611,6 @@
       <w:color w:val="808080"/>
     </w:rPr>
   </w:style>
-  <w:style w:type="paragraph" w:customStyle="1" w:styleId="DAC75121EA0F73478F6EB324BB79914A">
-    <w:name w:val="DAC75121EA0F73478F6EB324BB79914A"/>
-    <w:rsid w:val="002C776D"/>
-  </w:style>
-  <w:style w:type="paragraph" w:customStyle="1" w:styleId="022ED6AEF51B134F86ED157D7EB4B7A0">
-    <w:name w:val="022ED6AEF51B134F86ED157D7EB4B7A0"/>
-    <w:rsid w:val="00036C14"/>
-    <w:rPr>
-      <w:kern w:val="2"/>
-      <w14:ligatures w14:val="standardContextual"/>
-    </w:rPr>
-  </w:style>
-  <w:style w:type="paragraph" w:customStyle="1" w:styleId="38308D5B8D9F7D41B10A7EE03A77CD63">
-    <w:name w:val="38308D5B8D9F7D41B10A7EE03A77CD63"/>
-    <w:rsid w:val="00DF157E"/>
-  </w:style>
   <w:style w:type="paragraph" w:customStyle="1" w:styleId="8F750B13E3356341B170773B14607FAC">
     <w:name w:val="8F750B13E3356341B170773B14607FAC"/>
     <w:rsid w:val="00036C14"/>
@@ -14629,40 +14619,8 @@
       <w14:ligatures w14:val="standardContextual"/>
     </w:rPr>
   </w:style>
-  <w:style w:type="paragraph" w:customStyle="1" w:styleId="E09899EB9F30BE47B376DEE0336C97DD">
-    <w:name w:val="E09899EB9F30BE47B376DEE0336C97DD"/>
-    <w:rsid w:val="00036C14"/>
-    <w:rPr>
-      <w:kern w:val="2"/>
-      <w14:ligatures w14:val="standardContextual"/>
-    </w:rPr>
-  </w:style>
-  <w:style w:type="paragraph" w:customStyle="1" w:styleId="59B559E9567A504EB3B4BD4ED4ABA6B7">
-    <w:name w:val="59B559E9567A504EB3B4BD4ED4ABA6B7"/>
-    <w:rsid w:val="006867B8"/>
-  </w:style>
-  <w:style w:type="paragraph" w:customStyle="1" w:styleId="AB90298773B96C439B955C2B80816AC2">
-    <w:name w:val="AB90298773B96C439B955C2B80816AC2"/>
-    <w:rsid w:val="006867B8"/>
-  </w:style>
   <w:style w:type="paragraph" w:customStyle="1" w:styleId="4349B7DFEB8A204195E706842C7E17CE">
     <w:name w:val="4349B7DFEB8A204195E706842C7E17CE"/>
-    <w:rsid w:val="00036C14"/>
-    <w:rPr>
-      <w:kern w:val="2"/>
-      <w14:ligatures w14:val="standardContextual"/>
-    </w:rPr>
-  </w:style>
-  <w:style w:type="paragraph" w:customStyle="1" w:styleId="1D18A6D92AB66E40A76EA4DC0C98E042">
-    <w:name w:val="1D18A6D92AB66E40A76EA4DC0C98E042"/>
-    <w:rsid w:val="00036C14"/>
-    <w:rPr>
-      <w:kern w:val="2"/>
-      <w14:ligatures w14:val="standardContextual"/>
-    </w:rPr>
-  </w:style>
-  <w:style w:type="paragraph" w:customStyle="1" w:styleId="774D094AF1270940987C165610171929">
-    <w:name w:val="774D094AF1270940987C165610171929"/>
     <w:rsid w:val="00036C14"/>
     <w:rPr>
       <w:kern w:val="2"/>

</xml_diff>